<commit_message>
ideas, small codes, new tex, random stuff
</commit_message>
<xml_diff>
--- a/Images and info/To do katamari game.docx
+++ b/Images and info/To do katamari game.docx
@@ -68,26 +68,6 @@
         <w:rPr>
           <w:lang w:val="en-US"/>
         </w:rPr>
-        <w:t>Code works with arrow keys</w:t>
-      </w:r>
-    </w:p>
-    <w:p>
-      <w:pPr>
-        <w:pStyle w:val="Lijstalinea"/>
-        <w:numPr>
-          <w:ilvl w:val="1"/>
-          <w:numId w:val="2"/>
-        </w:numPr>
-        <w:spacing w:after="0"/>
-        <w:rPr>
-          <w:b/>
-          <w:lang w:val="en-US"/>
-        </w:rPr>
-      </w:pPr>
-      <w:r>
-        <w:rPr>
-          <w:lang w:val="en-US"/>
-        </w:rPr>
         <w:t>Zoom out camera</w:t>
       </w:r>
     </w:p>
@@ -108,33 +88,45 @@
         <w:rPr>
           <w:lang w:val="en-US"/>
         </w:rPr>
-        <w:t>Option to jump (with space + left mouse click)</w:t>
-      </w:r>
-    </w:p>
-    <w:p>
-      <w:pPr>
-        <w:pStyle w:val="Lijstalinea"/>
-        <w:numPr>
-          <w:ilvl w:val="1"/>
-          <w:numId w:val="2"/>
-        </w:numPr>
-        <w:spacing w:after="0"/>
-        <w:rPr>
-          <w:b/>
-          <w:lang w:val="en-US"/>
-        </w:rPr>
-      </w:pPr>
-      <w:r>
-        <w:rPr>
-          <w:lang w:val="en-US"/>
-        </w:rPr>
-        <w:t>Pick up (showitems or not?)</w:t>
-      </w:r>
-      <w:r>
-        <w:rPr>
-          <w:lang w:val="en-US"/>
-        </w:rPr>
-        <w:t xml:space="preserve"> &gt; pickup and make them shrink over time</w:t>
+        <w:t xml:space="preserve">Option to </w:t>
+      </w:r>
+      <w:r>
+        <w:rPr>
+          <w:lang w:val="en-US"/>
+        </w:rPr>
+        <w:t>show smaller stuff (with space or click)</w:t>
+      </w:r>
+      <w:r>
+        <w:rPr>
+          <w:lang w:val="en-US"/>
+        </w:rPr>
+        <w:t xml:space="preserve"> (outline)</w:t>
+      </w:r>
+    </w:p>
+    <w:p>
+      <w:pPr>
+        <w:pStyle w:val="Lijstalinea"/>
+        <w:numPr>
+          <w:ilvl w:val="1"/>
+          <w:numId w:val="2"/>
+        </w:numPr>
+        <w:spacing w:after="0"/>
+        <w:rPr>
+          <w:b/>
+          <w:lang w:val="en-US"/>
+        </w:rPr>
+      </w:pPr>
+      <w:r>
+        <w:rPr>
+          <w:lang w:val="en-US"/>
+        </w:rPr>
+        <w:t xml:space="preserve">Pick up </w:t>
+      </w:r>
+      <w:r>
+        <w:rPr>
+          <w:lang w:val="en-US"/>
+        </w:rPr>
+        <w:t>&gt; pickup and make them shrink over time</w:t>
       </w:r>
     </w:p>
     <w:p>
@@ -181,102 +173,26 @@
       <w:pPr>
         <w:pStyle w:val="Lijstalinea"/>
         <w:numPr>
-          <w:ilvl w:val="0"/>
-          <w:numId w:val="2"/>
-        </w:numPr>
-        <w:spacing w:after="0"/>
-        <w:ind w:left="0"/>
-        <w:rPr>
-          <w:b/>
-          <w:lang w:val="en-US"/>
-        </w:rPr>
-      </w:pPr>
-      <w:r>
-        <w:rPr>
-          <w:b/>
-          <w:lang w:val="en-US"/>
-        </w:rPr>
-        <w:t>Models</w:t>
-      </w:r>
-    </w:p>
-    <w:p>
-      <w:pPr>
-        <w:pStyle w:val="Lijstalinea"/>
-        <w:numPr>
-          <w:ilvl w:val="1"/>
-          <w:numId w:val="2"/>
-        </w:numPr>
-        <w:spacing w:after="0"/>
-        <w:rPr>
-          <w:b/>
-          <w:lang w:val="en-US"/>
-        </w:rPr>
-      </w:pPr>
-      <w:r>
-        <w:rPr>
-          <w:b/>
-          <w:lang w:val="en-US"/>
-        </w:rPr>
-        <w:t>Main character (dung beetle)</w:t>
-      </w:r>
-      <w:r>
-        <w:rPr>
-          <w:b/>
-          <w:lang w:val="en-US"/>
-        </w:rPr>
-        <w:t xml:space="preserve"> + poopbal</w:t>
-      </w:r>
-    </w:p>
-    <w:p>
-      <w:pPr>
-        <w:pStyle w:val="Lijstalinea"/>
-        <w:numPr>
-          <w:ilvl w:val="1"/>
-          <w:numId w:val="2"/>
-        </w:numPr>
-        <w:spacing w:after="0"/>
-        <w:rPr>
-          <w:b/>
-          <w:lang w:val="en-US"/>
-        </w:rPr>
-      </w:pPr>
-      <w:r>
-        <w:rPr>
-          <w:lang w:val="en-US"/>
-        </w:rPr>
-        <w:t>Boards to climb up onto stuff</w:t>
-      </w:r>
-    </w:p>
-    <w:p>
-      <w:pPr>
-        <w:pStyle w:val="Lijstalinea"/>
-        <w:numPr>
-          <w:ilvl w:val="1"/>
-          <w:numId w:val="2"/>
-        </w:numPr>
-        <w:spacing w:after="0"/>
-        <w:rPr>
-          <w:b/>
-          <w:lang w:val="en-US"/>
-        </w:rPr>
-      </w:pPr>
-      <w:r>
-        <w:rPr>
-          <w:lang w:val="en-US"/>
-        </w:rPr>
-        <w:t>Park</w:t>
-      </w:r>
-      <w:r>
-        <w:rPr>
-          <w:lang w:val="en-US"/>
-        </w:rPr>
-        <w:t xml:space="preserve"> (lvl1)</w:t>
-      </w:r>
-      <w:r>
-        <w:rPr>
-          <w:lang w:val="en-US"/>
-        </w:rPr>
-        <w:t xml:space="preserve"> -Flower waltz</w:t>
+          <w:ilvl w:val="1"/>
+          <w:numId w:val="2"/>
+        </w:numPr>
+        <w:spacing w:after="0"/>
+        <w:rPr>
+          <w:b/>
+          <w:lang w:val="en-US"/>
+        </w:rPr>
+      </w:pPr>
+      <w:r>
+        <w:rPr>
+          <w:lang w:val="en-US"/>
+        </w:rPr>
+        <w:t>Interactive menu (ex: roll op start sign &gt; start game)</w:t>
+      </w:r>
+      <w:r>
+        <w:rPr>
+          <w:lang w:val="en-US"/>
+        </w:rPr>
+        <w:t xml:space="preserve"> =&gt; see boogeyman2</w:t>
       </w:r>
       <w:bookmarkStart w:id="0" w:name="_GoBack"/>
       <w:bookmarkEnd w:id="0"/>
@@ -285,6 +201,108 @@
       <w:pPr>
         <w:pStyle w:val="Lijstalinea"/>
         <w:numPr>
+          <w:ilvl w:val="0"/>
+          <w:numId w:val="2"/>
+        </w:numPr>
+        <w:spacing w:after="0"/>
+        <w:ind w:left="0"/>
+        <w:rPr>
+          <w:b/>
+          <w:lang w:val="en-US"/>
+        </w:rPr>
+      </w:pPr>
+      <w:r>
+        <w:rPr>
+          <w:b/>
+          <w:lang w:val="en-US"/>
+        </w:rPr>
+        <w:t>Models</w:t>
+      </w:r>
+    </w:p>
+    <w:p>
+      <w:pPr>
+        <w:pStyle w:val="Lijstalinea"/>
+        <w:numPr>
+          <w:ilvl w:val="1"/>
+          <w:numId w:val="2"/>
+        </w:numPr>
+        <w:spacing w:after="0"/>
+        <w:rPr>
+          <w:b/>
+          <w:lang w:val="en-US"/>
+        </w:rPr>
+      </w:pPr>
+      <w:r>
+        <w:rPr>
+          <w:b/>
+          <w:lang w:val="en-US"/>
+        </w:rPr>
+        <w:t>Main character (dung beetle)</w:t>
+      </w:r>
+      <w:r>
+        <w:rPr>
+          <w:b/>
+          <w:lang w:val="en-US"/>
+        </w:rPr>
+        <w:t xml:space="preserve"> + poopbal</w:t>
+      </w:r>
+    </w:p>
+    <w:p>
+      <w:pPr>
+        <w:pStyle w:val="Lijstalinea"/>
+        <w:numPr>
+          <w:ilvl w:val="1"/>
+          <w:numId w:val="2"/>
+        </w:numPr>
+        <w:spacing w:after="0"/>
+        <w:rPr>
+          <w:b/>
+          <w:lang w:val="en-US"/>
+        </w:rPr>
+      </w:pPr>
+      <w:r>
+        <w:rPr>
+          <w:lang w:val="en-US"/>
+        </w:rPr>
+        <w:t>Boards to climb up onto stuff</w:t>
+      </w:r>
+    </w:p>
+    <w:p>
+      <w:pPr>
+        <w:pStyle w:val="Lijstalinea"/>
+        <w:numPr>
+          <w:ilvl w:val="1"/>
+          <w:numId w:val="2"/>
+        </w:numPr>
+        <w:spacing w:after="0"/>
+        <w:rPr>
+          <w:b/>
+          <w:lang w:val="en-US"/>
+        </w:rPr>
+      </w:pPr>
+      <w:r>
+        <w:rPr>
+          <w:lang w:val="en-US"/>
+        </w:rPr>
+        <w:t>Park</w:t>
+      </w:r>
+      <w:r>
+        <w:rPr>
+          <w:lang w:val="en-US"/>
+        </w:rPr>
+        <w:t xml:space="preserve"> (lvl1)</w:t>
+      </w:r>
+      <w:r>
+        <w:rPr>
+          <w:lang w:val="en-US"/>
+        </w:rPr>
+        <w:t xml:space="preserve"> -Flower waltz</w:t>
+      </w:r>
+    </w:p>
+    <w:p>
+      <w:pPr>
+        <w:pStyle w:val="Lijstalinea"/>
+        <w:numPr>
           <w:ilvl w:val="2"/>
           <w:numId w:val="2"/>
         </w:numPr>
@@ -477,11 +495,13 @@
         <w:spacing w:after="0"/>
         <w:rPr>
           <w:b/>
-          <w:lang w:val="en-US"/>
-        </w:rPr>
-      </w:pPr>
-      <w:r>
-        <w:rPr>
+          <w:color w:val="00B050"/>
+          <w:lang w:val="en-US"/>
+        </w:rPr>
+      </w:pPr>
+      <w:r>
+        <w:rPr>
+          <w:color w:val="00B050"/>
           <w:lang w:val="en-US"/>
         </w:rPr>
         <w:t>Park bench</w:t>
@@ -497,11 +517,13 @@
         <w:spacing w:after="0"/>
         <w:rPr>
           <w:b/>
-          <w:lang w:val="en-US"/>
-        </w:rPr>
-      </w:pPr>
-      <w:r>
-        <w:rPr>
+          <w:color w:val="00B050"/>
+          <w:lang w:val="en-US"/>
+        </w:rPr>
+      </w:pPr>
+      <w:r>
+        <w:rPr>
+          <w:color w:val="00B050"/>
           <w:lang w:val="en-US"/>
         </w:rPr>
         <w:t>park table</w:t>
@@ -577,11 +599,13 @@
         <w:spacing w:after="0"/>
         <w:rPr>
           <w:b/>
-          <w:lang w:val="en-US"/>
-        </w:rPr>
-      </w:pPr>
-      <w:r>
-        <w:rPr>
+          <w:color w:val="00B050"/>
+          <w:lang w:val="en-US"/>
+        </w:rPr>
+      </w:pPr>
+      <w:r>
+        <w:rPr>
+          <w:color w:val="00B050"/>
           <w:lang w:val="en-US"/>
         </w:rPr>
         <w:t>bridge over pond</w:t>
@@ -597,11 +621,13 @@
         <w:spacing w:after="0"/>
         <w:rPr>
           <w:b/>
-          <w:lang w:val="en-US"/>
-        </w:rPr>
-      </w:pPr>
-      <w:r>
-        <w:rPr>
+          <w:color w:val="00B050"/>
+          <w:lang w:val="en-US"/>
+        </w:rPr>
+      </w:pPr>
+      <w:r>
+        <w:rPr>
+          <w:color w:val="00B050"/>
           <w:lang w:val="en-US"/>
         </w:rPr>
         <w:t>Wall around park</w:t>
@@ -683,11 +709,13 @@
         <w:spacing w:after="0"/>
         <w:rPr>
           <w:b/>
-          <w:lang w:val="en-US"/>
-        </w:rPr>
-      </w:pPr>
-      <w:r>
-        <w:rPr>
+          <w:color w:val="00B050"/>
+          <w:lang w:val="en-US"/>
+        </w:rPr>
+      </w:pPr>
+      <w:r>
+        <w:rPr>
+          <w:color w:val="00B050"/>
           <w:lang w:val="en-US"/>
         </w:rPr>
         <w:t>Poop</w:t>
@@ -749,23 +777,27 @@
         <w:spacing w:after="0"/>
         <w:rPr>
           <w:b/>
-          <w:lang w:val="en-US"/>
-        </w:rPr>
-      </w:pPr>
-      <w:r>
-        <w:rPr>
+          <w:color w:val="00B050"/>
+          <w:lang w:val="en-US"/>
+        </w:rPr>
+      </w:pPr>
+      <w:r>
+        <w:rPr>
+          <w:color w:val="00B050"/>
           <w:lang w:val="en-US"/>
         </w:rPr>
         <w:t>S</w:t>
       </w:r>
       <w:r>
         <w:rPr>
+          <w:color w:val="00B050"/>
           <w:lang w:val="en-US"/>
         </w:rPr>
         <w:t>peeltuin</w:t>
       </w:r>
       <w:r>
         <w:rPr>
+          <w:color w:val="00B050"/>
           <w:lang w:val="en-US"/>
         </w:rPr>
         <w:t xml:space="preserve"> (monkey bars, swing…)</w:t>
@@ -1120,25 +1152,6 @@
       <w:pPr>
         <w:pStyle w:val="Lijstalinea"/>
         <w:numPr>
-          <w:ilvl w:val="1"/>
-          <w:numId w:val="2"/>
-        </w:numPr>
-        <w:spacing w:after="0"/>
-        <w:rPr>
-          <w:lang w:val="en-US"/>
-        </w:rPr>
-      </w:pPr>
-      <w:r>
-        <w:rPr>
-          <w:lang w:val="en-US"/>
-        </w:rPr>
-        <w:t>Optoslot or something else</w:t>
-      </w:r>
-    </w:p>
-    <w:p>
-      <w:pPr>
-        <w:pStyle w:val="Lijstalinea"/>
-        <w:numPr>
           <w:ilvl w:val="0"/>
           <w:numId w:val="2"/>
         </w:numPr>
@@ -1190,12 +1203,6 @@
           <w:lang w:val="en-US"/>
         </w:rPr>
       </w:pPr>
-      <w:r>
-        <w:rPr>
-          <w:lang w:val="en-US"/>
-        </w:rPr>
-        <w:t>Show where items smaller than you are (outline)</w:t>
-      </w:r>
     </w:p>
     <w:p>
       <w:pPr>
@@ -3747,7 +3754,7 @@
 </file>
 
 <file path=customXml/itemProps1.xml><?xml version="1.0" encoding="utf-8"?>
-<ds:datastoreItem xmlns:ds="http://schemas.openxmlformats.org/officeDocument/2006/customXml" ds:itemID="{4AAA660D-4200-41A4-8DCC-83FB303A7A8A}">
+<ds:datastoreItem xmlns:ds="http://schemas.openxmlformats.org/officeDocument/2006/customXml" ds:itemID="{5E4102DF-B7F5-434B-B461-947F4647EE6E}">
   <ds:schemaRefs>
     <ds:schemaRef ds:uri="http://schemas.openxmlformats.org/officeDocument/2006/bibliography"/>
   </ds:schemaRefs>

</xml_diff>

<commit_message>
startup menu + load level implemented
</commit_message>
<xml_diff>
--- a/Images and info/To do katamari game.docx
+++ b/Images and info/To do katamari game.docx
@@ -1,6 +1,6 @@
 
 <file path=word/document.xml><?xml version="1.0" encoding="utf-8"?>
-<w:document xmlns:wpc="http://schemas.microsoft.com/office/word/2010/wordprocessingCanvas" xmlns:cx="http://schemas.microsoft.com/office/drawing/2014/chartex" xmlns:cx1="http://schemas.microsoft.com/office/drawing/2015/9/8/chartex" xmlns:cx2="http://schemas.microsoft.com/office/drawing/2015/10/21/chartex" xmlns:mc="http://schemas.openxmlformats.org/markup-compatibility/2006" xmlns:o="urn:schemas-microsoft-com:office:office" xmlns:r="http://schemas.openxmlformats.org/officeDocument/2006/relationships" xmlns:m="http://schemas.openxmlformats.org/officeDocument/2006/math" xmlns:v="urn:schemas-microsoft-com:vml" xmlns:wp14="http://schemas.microsoft.com/office/word/2010/wordprocessingDrawing" xmlns:wp="http://schemas.openxmlformats.org/drawingml/2006/wordprocessingDrawing" xmlns:w10="urn:schemas-microsoft-com:office:word" xmlns:w="http://schemas.openxmlformats.org/wordprocessingml/2006/main" xmlns:w14="http://schemas.microsoft.com/office/word/2010/wordml" xmlns:w15="http://schemas.microsoft.com/office/word/2012/wordml" xmlns:w16se="http://schemas.microsoft.com/office/word/2015/wordml/symex" xmlns:wpg="http://schemas.microsoft.com/office/word/2010/wordprocessingGroup" xmlns:wpi="http://schemas.microsoft.com/office/word/2010/wordprocessingInk" xmlns:wne="http://schemas.microsoft.com/office/word/2006/wordml" xmlns:wps="http://schemas.microsoft.com/office/word/2010/wordprocessingShape" mc:Ignorable="w14 w15 w16se wp14">
+<w:document xmlns:wpc="http://schemas.microsoft.com/office/word/2010/wordprocessingCanvas" xmlns:cx="http://schemas.microsoft.com/office/drawing/2014/chartex" xmlns:cx1="http://schemas.microsoft.com/office/drawing/2015/9/8/chartex" xmlns:cx2="http://schemas.microsoft.com/office/drawing/2015/10/21/chartex" xmlns:cx3="http://schemas.microsoft.com/office/drawing/2016/5/9/chartex" xmlns:cx4="http://schemas.microsoft.com/office/drawing/2016/5/10/chartex" xmlns:cx5="http://schemas.microsoft.com/office/drawing/2016/5/11/chartex" xmlns:mc="http://schemas.openxmlformats.org/markup-compatibility/2006" xmlns:o="urn:schemas-microsoft-com:office:office" xmlns:r="http://schemas.openxmlformats.org/officeDocument/2006/relationships" xmlns:m="http://schemas.openxmlformats.org/officeDocument/2006/math" xmlns:v="urn:schemas-microsoft-com:vml" xmlns:wp14="http://schemas.microsoft.com/office/word/2010/wordprocessingDrawing" xmlns:wp="http://schemas.openxmlformats.org/drawingml/2006/wordprocessingDrawing" xmlns:w10="urn:schemas-microsoft-com:office:word" xmlns:w="http://schemas.openxmlformats.org/wordprocessingml/2006/main" xmlns:w14="http://schemas.microsoft.com/office/word/2010/wordml" xmlns:w15="http://schemas.microsoft.com/office/word/2012/wordml" xmlns:w16se="http://schemas.microsoft.com/office/word/2015/wordml/symex" xmlns:wpg="http://schemas.microsoft.com/office/word/2010/wordprocessingGroup" xmlns:wpi="http://schemas.microsoft.com/office/word/2010/wordprocessingInk" xmlns:wne="http://schemas.microsoft.com/office/word/2006/wordml" xmlns:wps="http://schemas.microsoft.com/office/word/2010/wordprocessingShape" mc:Ignorable="w14 w15 w16se wp14">
   <w:body>
     <w:p>
       <w:pPr>
@@ -32,10 +32,6 @@
     <w:p>
       <w:pPr>
         <w:pStyle w:val="Lijstalinea"/>
-        <w:numPr>
-          <w:ilvl w:val="0"/>
-          <w:numId w:val="2"/>
-        </w:numPr>
         <w:spacing w:after="0"/>
         <w:ind w:left="0"/>
         <w:rPr>
@@ -48,151 +44,7 @@
           <w:b/>
           <w:lang w:val="en-US"/>
         </w:rPr>
-        <w:t>Code</w:t>
-      </w:r>
-    </w:p>
-    <w:p>
-      <w:pPr>
-        <w:pStyle w:val="Lijstalinea"/>
-        <w:numPr>
-          <w:ilvl w:val="1"/>
-          <w:numId w:val="2"/>
-        </w:numPr>
-        <w:spacing w:after="0"/>
-        <w:rPr>
-          <w:b/>
-          <w:lang w:val="en-US"/>
-        </w:rPr>
-      </w:pPr>
-      <w:r>
-        <w:rPr>
-          <w:lang w:val="en-US"/>
-        </w:rPr>
-        <w:t>Zoom out camera</w:t>
-      </w:r>
-    </w:p>
-    <w:p>
-      <w:pPr>
-        <w:pStyle w:val="Lijstalinea"/>
-        <w:numPr>
-          <w:ilvl w:val="1"/>
-          <w:numId w:val="2"/>
-        </w:numPr>
-        <w:spacing w:after="0"/>
-        <w:rPr>
-          <w:b/>
-          <w:lang w:val="en-US"/>
-        </w:rPr>
-      </w:pPr>
-      <w:r>
-        <w:rPr>
-          <w:lang w:val="en-US"/>
-        </w:rPr>
-        <w:t xml:space="preserve">Option to </w:t>
-      </w:r>
-      <w:r>
-        <w:rPr>
-          <w:lang w:val="en-US"/>
-        </w:rPr>
-        <w:t>show smaller stuff (with space or click)</w:t>
-      </w:r>
-      <w:r>
-        <w:rPr>
-          <w:lang w:val="en-US"/>
-        </w:rPr>
-        <w:t xml:space="preserve"> (outline)</w:t>
-      </w:r>
-    </w:p>
-    <w:p>
-      <w:pPr>
-        <w:pStyle w:val="Lijstalinea"/>
-        <w:numPr>
-          <w:ilvl w:val="1"/>
-          <w:numId w:val="2"/>
-        </w:numPr>
-        <w:spacing w:after="0"/>
-        <w:rPr>
-          <w:b/>
-          <w:lang w:val="en-US"/>
-        </w:rPr>
-      </w:pPr>
-      <w:r>
-        <w:rPr>
-          <w:lang w:val="en-US"/>
-        </w:rPr>
-        <w:t xml:space="preserve">Pick up </w:t>
-      </w:r>
-      <w:r>
-        <w:rPr>
-          <w:lang w:val="en-US"/>
-        </w:rPr>
-        <w:t>&gt; pickup and make them shrink over time</w:t>
-      </w:r>
-    </w:p>
-    <w:p>
-      <w:pPr>
-        <w:pStyle w:val="Lijstalinea"/>
-        <w:numPr>
-          <w:ilvl w:val="1"/>
-          <w:numId w:val="2"/>
-        </w:numPr>
-        <w:spacing w:after="0"/>
-        <w:rPr>
-          <w:b/>
-          <w:lang w:val="en-US"/>
-        </w:rPr>
-      </w:pPr>
-      <w:r>
-        <w:rPr>
-          <w:lang w:val="en-US"/>
-        </w:rPr>
-        <w:t>Extra : local highscores</w:t>
-      </w:r>
-    </w:p>
-    <w:p>
-      <w:pPr>
-        <w:pStyle w:val="Lijstalinea"/>
-        <w:numPr>
-          <w:ilvl w:val="1"/>
-          <w:numId w:val="2"/>
-        </w:numPr>
-        <w:spacing w:after="0"/>
-        <w:rPr>
-          <w:b/>
-          <w:lang w:val="en-US"/>
-        </w:rPr>
-      </w:pPr>
-      <w:r>
-        <w:rPr>
-          <w:lang w:val="en-US"/>
-        </w:rPr>
-        <w:t>Extra: choose KusoBal (color)</w:t>
-      </w:r>
-    </w:p>
-    <w:p>
-      <w:pPr>
-        <w:pStyle w:val="Lijstalinea"/>
-        <w:numPr>
-          <w:ilvl w:val="1"/>
-          <w:numId w:val="2"/>
-        </w:numPr>
-        <w:spacing w:after="0"/>
-        <w:rPr>
-          <w:b/>
-          <w:lang w:val="en-US"/>
-        </w:rPr>
-      </w:pPr>
-      <w:r>
-        <w:rPr>
-          <w:lang w:val="en-US"/>
-        </w:rPr>
-        <w:t>Interactive menu (ex: roll op start sign &gt; start game)</w:t>
-      </w:r>
-      <w:r>
-        <w:rPr>
-          <w:lang w:val="en-US"/>
-        </w:rPr>
-        <w:t xml:space="preserve"> =&gt; see boogeyman2</w:t>
+        <w:t>CHECK ALL SIZES OF 3D MODELS</w:t>
       </w:r>
       <w:bookmarkStart w:id="0" w:name="_GoBack"/>
       <w:bookmarkEnd w:id="0"/>
@@ -216,6 +68,234 @@
           <w:b/>
           <w:lang w:val="en-US"/>
         </w:rPr>
+        <w:t>Code</w:t>
+      </w:r>
+    </w:p>
+    <w:p>
+      <w:pPr>
+        <w:pStyle w:val="Lijstalinea"/>
+        <w:numPr>
+          <w:ilvl w:val="1"/>
+          <w:numId w:val="2"/>
+        </w:numPr>
+        <w:spacing w:after="0"/>
+        <w:rPr>
+          <w:b/>
+          <w:color w:val="00B050"/>
+          <w:lang w:val="en-US"/>
+        </w:rPr>
+      </w:pPr>
+      <w:r>
+        <w:rPr>
+          <w:color w:val="00B050"/>
+          <w:lang w:val="en-US"/>
+        </w:rPr>
+        <w:t>Zoom out camera</w:t>
+      </w:r>
+    </w:p>
+    <w:p>
+      <w:pPr>
+        <w:pStyle w:val="Lijstalinea"/>
+        <w:numPr>
+          <w:ilvl w:val="1"/>
+          <w:numId w:val="2"/>
+        </w:numPr>
+        <w:spacing w:after="0"/>
+        <w:rPr>
+          <w:b/>
+          <w:lang w:val="en-US"/>
+        </w:rPr>
+      </w:pPr>
+      <w:r>
+        <w:rPr>
+          <w:lang w:val="en-US"/>
+        </w:rPr>
+        <w:t xml:space="preserve">Option to </w:t>
+      </w:r>
+      <w:r>
+        <w:rPr>
+          <w:lang w:val="en-US"/>
+        </w:rPr>
+        <w:t>show smaller stuff (with space or click)</w:t>
+      </w:r>
+      <w:r>
+        <w:rPr>
+          <w:lang w:val="en-US"/>
+        </w:rPr>
+        <w:t xml:space="preserve"> (outline)</w:t>
+      </w:r>
+    </w:p>
+    <w:p>
+      <w:pPr>
+        <w:pStyle w:val="Lijstalinea"/>
+        <w:numPr>
+          <w:ilvl w:val="1"/>
+          <w:numId w:val="2"/>
+        </w:numPr>
+        <w:spacing w:after="0"/>
+        <w:rPr>
+          <w:b/>
+          <w:lang w:val="en-US"/>
+        </w:rPr>
+      </w:pPr>
+      <w:r>
+        <w:rPr>
+          <w:lang w:val="en-US"/>
+        </w:rPr>
+        <w:t xml:space="preserve">Pick up </w:t>
+      </w:r>
+      <w:r>
+        <w:rPr>
+          <w:lang w:val="en-US"/>
+        </w:rPr>
+        <w:t>&gt; pickup and make them shrink over time</w:t>
+      </w:r>
+    </w:p>
+    <w:p>
+      <w:pPr>
+        <w:pStyle w:val="Lijstalinea"/>
+        <w:numPr>
+          <w:ilvl w:val="1"/>
+          <w:numId w:val="2"/>
+        </w:numPr>
+        <w:spacing w:after="0"/>
+        <w:rPr>
+          <w:b/>
+          <w:lang w:val="en-US"/>
+        </w:rPr>
+      </w:pPr>
+      <w:r>
+        <w:rPr>
+          <w:lang w:val="en-US"/>
+        </w:rPr>
+        <w:t>Extra : local highscores</w:t>
+      </w:r>
+    </w:p>
+    <w:p>
+      <w:pPr>
+        <w:pStyle w:val="Lijstalinea"/>
+        <w:numPr>
+          <w:ilvl w:val="1"/>
+          <w:numId w:val="2"/>
+        </w:numPr>
+        <w:spacing w:after="0"/>
+        <w:rPr>
+          <w:b/>
+          <w:lang w:val="en-US"/>
+        </w:rPr>
+      </w:pPr>
+      <w:r>
+        <w:rPr>
+          <w:lang w:val="en-US"/>
+        </w:rPr>
+        <w:t>Extra: choose KusoBal (color)</w:t>
+      </w:r>
+    </w:p>
+    <w:p>
+      <w:pPr>
+        <w:pStyle w:val="Lijstalinea"/>
+        <w:numPr>
+          <w:ilvl w:val="1"/>
+          <w:numId w:val="2"/>
+        </w:numPr>
+        <w:spacing w:after="0"/>
+        <w:rPr>
+          <w:b/>
+          <w:lang w:val="en-US"/>
+        </w:rPr>
+      </w:pPr>
+      <w:r>
+        <w:rPr>
+          <w:lang w:val="en-US"/>
+        </w:rPr>
+        <w:t>Interactive menu (ex: roll op start sign &gt; start game)</w:t>
+      </w:r>
+      <w:r>
+        <w:rPr>
+          <w:lang w:val="en-US"/>
+        </w:rPr>
+        <w:t xml:space="preserve"> =&gt; see boogeyman2</w:t>
+      </w:r>
+    </w:p>
+    <w:p>
+      <w:pPr>
+        <w:pStyle w:val="Lijstalinea"/>
+        <w:numPr>
+          <w:ilvl w:val="2"/>
+          <w:numId w:val="2"/>
+        </w:numPr>
+        <w:spacing w:after="0"/>
+        <w:rPr>
+          <w:b/>
+          <w:lang w:val="en-US"/>
+        </w:rPr>
+      </w:pPr>
+      <w:r>
+        <w:rPr>
+          <w:lang w:val="en-US"/>
+        </w:rPr>
+        <w:t>Lvl 1 (park) = tennisbal</w:t>
+      </w:r>
+    </w:p>
+    <w:p>
+      <w:pPr>
+        <w:pStyle w:val="Lijstalinea"/>
+        <w:numPr>
+          <w:ilvl w:val="2"/>
+          <w:numId w:val="2"/>
+        </w:numPr>
+        <w:spacing w:after="0"/>
+        <w:rPr>
+          <w:b/>
+          <w:lang w:val="en-US"/>
+        </w:rPr>
+      </w:pPr>
+      <w:r>
+        <w:rPr>
+          <w:lang w:val="en-US"/>
+        </w:rPr>
+        <w:t>Lvl2 (street) = ???</w:t>
+      </w:r>
+    </w:p>
+    <w:p>
+      <w:pPr>
+        <w:pStyle w:val="Lijstalinea"/>
+        <w:numPr>
+          <w:ilvl w:val="2"/>
+          <w:numId w:val="2"/>
+        </w:numPr>
+        <w:spacing w:after="0"/>
+        <w:rPr>
+          <w:b/>
+          <w:lang w:val="en-US"/>
+        </w:rPr>
+      </w:pPr>
+      <w:r>
+        <w:rPr>
+          <w:lang w:val="en-US"/>
+        </w:rPr>
+        <w:t>Lvl3 (earth) = earth</w:t>
+      </w:r>
+    </w:p>
+    <w:p>
+      <w:pPr>
+        <w:pStyle w:val="Lijstalinea"/>
+        <w:numPr>
+          <w:ilvl w:val="0"/>
+          <w:numId w:val="2"/>
+        </w:numPr>
+        <w:spacing w:after="0"/>
+        <w:ind w:left="0"/>
+        <w:rPr>
+          <w:b/>
+          <w:lang w:val="en-US"/>
+        </w:rPr>
+      </w:pPr>
+      <w:r>
+        <w:rPr>
+          <w:b/>
+          <w:lang w:val="en-US"/>
+        </w:rPr>
         <w:t>Models</w:t>
       </w:r>
     </w:p>
@@ -982,7 +1062,14 @@
         <w:rPr>
           <w:lang w:val="en-US"/>
         </w:rPr>
-        <w:t>houses (for the revenge level</w:t>
+        <w:lastRenderedPageBreak/>
+        <w:t>Rolling on the planet</w:t>
+      </w:r>
+      <w:r>
+        <w:rPr>
+          <w:lang w:val="en-US"/>
+        </w:rPr>
+        <w:t xml:space="preserve"> (for the revenge level</w:t>
       </w:r>
       <w:r>
         <w:rPr>
@@ -1016,7 +1103,13 @@
         <w:rPr>
           <w:lang w:val="en-US"/>
         </w:rPr>
-        <w:t xml:space="preserve"> win when you can pick up the flashy house of the human who destroyed your prev bal</w:t>
+        <w:t xml:space="preserve"> </w:t>
+      </w:r>
+      <w:r>
+        <w:rPr>
+          <w:lang w:val="en-US"/>
+        </w:rPr>
+        <w:t>win when everything rolled up</w:t>
       </w:r>
     </w:p>
     <w:p>
@@ -1068,7 +1161,6 @@
         <w:rPr>
           <w:lang w:val="en-US"/>
         </w:rPr>
-        <w:lastRenderedPageBreak/>
         <w:t>Check 3D printing cost + shipping time</w:t>
       </w:r>
     </w:p>
@@ -2713,7 +2805,7 @@
 </file>
 
 <file path=word/numbering.xml><?xml version="1.0" encoding="utf-8"?>
-<w:numbering xmlns:wpc="http://schemas.microsoft.com/office/word/2010/wordprocessingCanvas" xmlns:cx="http://schemas.microsoft.com/office/drawing/2014/chartex" xmlns:cx1="http://schemas.microsoft.com/office/drawing/2015/9/8/chartex" xmlns:cx2="http://schemas.microsoft.com/office/drawing/2015/10/21/chartex" xmlns:mc="http://schemas.openxmlformats.org/markup-compatibility/2006" xmlns:o="urn:schemas-microsoft-com:office:office" xmlns:r="http://schemas.openxmlformats.org/officeDocument/2006/relationships" xmlns:m="http://schemas.openxmlformats.org/officeDocument/2006/math" xmlns:v="urn:schemas-microsoft-com:vml" xmlns:wp14="http://schemas.microsoft.com/office/word/2010/wordprocessingDrawing" xmlns:wp="http://schemas.openxmlformats.org/drawingml/2006/wordprocessingDrawing" xmlns:w10="urn:schemas-microsoft-com:office:word" xmlns:w="http://schemas.openxmlformats.org/wordprocessingml/2006/main" xmlns:w14="http://schemas.microsoft.com/office/word/2010/wordml" xmlns:w15="http://schemas.microsoft.com/office/word/2012/wordml" xmlns:w16se="http://schemas.microsoft.com/office/word/2015/wordml/symex" xmlns:wpg="http://schemas.microsoft.com/office/word/2010/wordprocessingGroup" xmlns:wpi="http://schemas.microsoft.com/office/word/2010/wordprocessingInk" xmlns:wne="http://schemas.microsoft.com/office/word/2006/wordml" xmlns:wps="http://schemas.microsoft.com/office/word/2010/wordprocessingShape" mc:Ignorable="w14 w15 w16se wp14">
+<w:numbering xmlns:wpc="http://schemas.microsoft.com/office/word/2010/wordprocessingCanvas" xmlns:cx="http://schemas.microsoft.com/office/drawing/2014/chartex" xmlns:cx1="http://schemas.microsoft.com/office/drawing/2015/9/8/chartex" xmlns:cx2="http://schemas.microsoft.com/office/drawing/2015/10/21/chartex" xmlns:cx3="http://schemas.microsoft.com/office/drawing/2016/5/9/chartex" xmlns:cx4="http://schemas.microsoft.com/office/drawing/2016/5/10/chartex" xmlns:cx5="http://schemas.microsoft.com/office/drawing/2016/5/11/chartex" xmlns:mc="http://schemas.openxmlformats.org/markup-compatibility/2006" xmlns:o="urn:schemas-microsoft-com:office:office" xmlns:r="http://schemas.openxmlformats.org/officeDocument/2006/relationships" xmlns:m="http://schemas.openxmlformats.org/officeDocument/2006/math" xmlns:v="urn:schemas-microsoft-com:vml" xmlns:wp14="http://schemas.microsoft.com/office/word/2010/wordprocessingDrawing" xmlns:wp="http://schemas.openxmlformats.org/drawingml/2006/wordprocessingDrawing" xmlns:w10="urn:schemas-microsoft-com:office:word" xmlns:w="http://schemas.openxmlformats.org/wordprocessingml/2006/main" xmlns:w14="http://schemas.microsoft.com/office/word/2010/wordml" xmlns:w15="http://schemas.microsoft.com/office/word/2012/wordml" xmlns:w16se="http://schemas.microsoft.com/office/word/2015/wordml/symex" xmlns:wpg="http://schemas.microsoft.com/office/word/2010/wordprocessingGroup" xmlns:wpi="http://schemas.microsoft.com/office/word/2010/wordprocessingInk" xmlns:wne="http://schemas.microsoft.com/office/word/2006/wordml" xmlns:wps="http://schemas.microsoft.com/office/word/2010/wordprocessingShape" mc:Ignorable="w14 w15 w16se wp14">
   <w:abstractNum w:abstractNumId="0" w15:restartNumberingAfterBreak="0">
     <w:nsid w:val="58015D97"/>
     <w:multiLevelType w:val="hybridMultilevel"/>
@@ -3034,7 +3126,7 @@
       </w:pPr>
     </w:pPrDefault>
   </w:docDefaults>
-  <w:latentStyles w:defLockedState="0" w:defUIPriority="99" w:defSemiHidden="0" w:defUnhideWhenUsed="0" w:defQFormat="0" w:count="372">
+  <w:latentStyles w:defLockedState="0" w:defUIPriority="99" w:defSemiHidden="0" w:defUnhideWhenUsed="0" w:defQFormat="0" w:count="374">
     <w:lsdException w:name="Normal" w:uiPriority="0" w:qFormat="1"/>
     <w:lsdException w:name="heading 1" w:uiPriority="9" w:qFormat="1"/>
     <w:lsdException w:name="heading 2" w:semiHidden="1" w:uiPriority="9" w:unhideWhenUsed="1" w:qFormat="1"/>
@@ -3140,7 +3232,6 @@
     <w:lsdException w:name="HTML Sample" w:semiHidden="1" w:unhideWhenUsed="1"/>
     <w:lsdException w:name="HTML Typewriter" w:semiHidden="1" w:unhideWhenUsed="1"/>
     <w:lsdException w:name="HTML Variable" w:semiHidden="1" w:unhideWhenUsed="1"/>
-    <w:lsdException w:name="Normal Table" w:semiHidden="1" w:unhideWhenUsed="1"/>
     <w:lsdException w:name="annotation subject" w:semiHidden="1" w:unhideWhenUsed="1"/>
     <w:lsdException w:name="No List" w:semiHidden="1" w:unhideWhenUsed="1"/>
     <w:lsdException w:name="Outline List 1" w:semiHidden="1" w:unhideWhenUsed="1"/>
@@ -3186,11 +3277,9 @@
     <w:lsdException w:name="Table Subtle 1" w:semiHidden="1" w:unhideWhenUsed="1"/>
     <w:lsdException w:name="Table Subtle 2" w:semiHidden="1" w:unhideWhenUsed="1"/>
     <w:lsdException w:name="Table Web 1" w:semiHidden="1" w:unhideWhenUsed="1"/>
-    <w:lsdException w:name="Table Web 2" w:semiHidden="1" w:unhideWhenUsed="1"/>
     <w:lsdException w:name="Table Web 3" w:semiHidden="1" w:unhideWhenUsed="1"/>
     <w:lsdException w:name="Balloon Text" w:semiHidden="1" w:unhideWhenUsed="1"/>
     <w:lsdException w:name="Table Grid" w:uiPriority="39"/>
-    <w:lsdException w:name="Table Theme" w:semiHidden="1" w:unhideWhenUsed="1"/>
     <w:lsdException w:name="Placeholder Text" w:semiHidden="1"/>
     <w:lsdException w:name="No Spacing" w:uiPriority="1" w:qFormat="1"/>
     <w:lsdException w:name="Light Shading" w:uiPriority="60"/>
@@ -3407,6 +3496,8 @@
     <w:lsdException w:name="List Table 6 Colorful Accent 6" w:uiPriority="51"/>
     <w:lsdException w:name="List Table 7 Colorful Accent 6" w:uiPriority="52"/>
     <w:lsdException w:name="Mention" w:semiHidden="1" w:unhideWhenUsed="1"/>
+    <w:lsdException w:name="Smart Hyperlink" w:semiHidden="1" w:unhideWhenUsed="1"/>
+    <w:lsdException w:name="Hashtag" w:semiHidden="1" w:unhideWhenUsed="1"/>
   </w:latentStyles>
   <w:style w:type="paragraph" w:default="1" w:styleId="Standaard">
     <w:name w:val="Normal"/>
@@ -3754,7 +3845,7 @@
 </file>
 
 <file path=customXml/itemProps1.xml><?xml version="1.0" encoding="utf-8"?>
-<ds:datastoreItem xmlns:ds="http://schemas.openxmlformats.org/officeDocument/2006/customXml" ds:itemID="{5E4102DF-B7F5-434B-B461-947F4647EE6E}">
+<ds:datastoreItem xmlns:ds="http://schemas.openxmlformats.org/officeDocument/2006/customXml" ds:itemID="{5239DCC3-D782-4F40-B1B7-53A82272277E}">
   <ds:schemaRefs>
     <ds:schemaRef ds:uri="http://schemas.openxmlformats.org/officeDocument/2006/bibliography"/>
   </ds:schemaRefs>

</xml_diff>